<commit_message>
backoffice, criar e eliminar imagens
</commit_message>
<xml_diff>
--- a/Sebastião Alves - Desktop.docx
+++ b/Sebastião Alves - Desktop.docx
@@ -4046,6 +4046,8 @@
           <w:u w:val="single"/>
         </w:rPr>
       </w:pPr>
+      <w:bookmarkStart w:id="0" w:name="_GoBack"/>
+      <w:bookmarkEnd w:id="0"/>
     </w:p>
     <w:p>
       <w:pPr>
@@ -4095,8 +4097,16 @@
         <w:rPr>
           <w:rFonts w:ascii="Arial" w:eastAsia="Arial" w:hAnsi="Arial" w:cs="Arial"/>
           <w:sz w:val="18"/>
-        </w:rPr>
-        <w:t xml:space="preserve">. O botão saber mais abre a página do livro. </w:t>
+          <w:shd w:val="clear" w:color="auto" w:fill="FFFF00"/>
+        </w:rPr>
+        <w:t>. O botão saber mais abre a página do livro.</w:t>
+      </w:r>
+      <w:r>
+        <w:rPr>
+          <w:rFonts w:ascii="Arial" w:eastAsia="Arial" w:hAnsi="Arial" w:cs="Arial"/>
+          <w:sz w:val="18"/>
+        </w:rPr>
+        <w:t xml:space="preserve"> </w:t>
       </w:r>
     </w:p>
     <w:p>
@@ -6517,16 +6527,7 @@
           <w:rFonts w:ascii="Arial" w:eastAsia="Arial" w:hAnsi="Arial" w:cs="Arial"/>
           <w:sz w:val="18"/>
         </w:rPr>
-        <w:t>Por ba</w:t>
-      </w:r>
-      <w:bookmarkStart w:id="0" w:name="_GoBack"/>
-      <w:bookmarkEnd w:id="0"/>
-      <w:r>
-        <w:rPr>
-          <w:rFonts w:ascii="Arial" w:eastAsia="Arial" w:hAnsi="Arial" w:cs="Arial"/>
-          <w:sz w:val="18"/>
-        </w:rPr>
-        <w:t>ixo da linha, a 40px (h) está o horário. Tem as mesmas características dos horários do rodapé.</w:t>
+        <w:t>Por baixo da linha, a 40px (h) está o horário. Tem as mesmas características dos horários do rodapé.</w:t>
       </w:r>
     </w:p>
     <w:p>
@@ -7519,7 +7520,7 @@
 </file>
 
 <file path=customXml/itemProps1.xml><?xml version="1.0" encoding="utf-8"?>
-<ds:datastoreItem xmlns:ds="http://schemas.openxmlformats.org/officeDocument/2006/customXml" ds:itemID="{E854BF08-A044-493F-9A89-2BB057D243FA}">
+<ds:datastoreItem xmlns:ds="http://schemas.openxmlformats.org/officeDocument/2006/customXml" ds:itemID="{2427A124-757A-4BD3-9420-2589E91DD7C1}">
   <ds:schemaRefs>
     <ds:schemaRef ds:uri="http://schemas.openxmlformats.org/officeDocument/2006/bibliography"/>
   </ds:schemaRefs>

</xml_diff>